<commit_message>
understand how stage works1
</commit_message>
<xml_diff>
--- a/readme.docx
+++ b/readme.docx
@@ -231,7 +231,6 @@
     <w:p>
       <w:pPr>
         <w:rPr>
-          <w:rFonts w:hint="eastAsia"/>
           <w:sz w:val="44"/>
           <w:szCs w:val="44"/>
         </w:rPr>
@@ -243,6 +242,14 @@
           <w:szCs w:val="44"/>
         </w:rPr>
         <w:t>今天晴。</w:t>
+      </w:r>
+      <w:r>
+        <w:rPr>
+          <w:rFonts w:hint="eastAsia"/>
+          <w:sz w:val="44"/>
+          <w:szCs w:val="44"/>
+        </w:rPr>
+        <w:t>今天天气很好</w:t>
       </w:r>
     </w:p>
     <w:sectPr>

</xml_diff>

<commit_message>
understand how stage works2
</commit_message>
<xml_diff>
--- a/readme.docx
+++ b/readme.docx
@@ -250,6 +250,14 @@
           <w:szCs w:val="44"/>
         </w:rPr>
         <w:t>今天天气很好</w:t>
+      </w:r>
+      <w:r>
+        <w:rPr>
+          <w:rFonts w:hint="eastAsia"/>
+          <w:sz w:val="44"/>
+          <w:szCs w:val="44"/>
+        </w:rPr>
+        <w:t>，心情也很好</w:t>
       </w:r>
     </w:p>
     <w:sectPr>

</xml_diff>